<commit_message>
materials, code system, and identifier updates
</commit_message>
<xml_diff>
--- a/input/images/CPCDSDataDictionary.docx
+++ b/input/images/CPCDSDataDictionary.docx
@@ -1,6 +1,6 @@
 
 <file path=word/document.xml><?xml version="1.0" encoding="utf-8"?>
-<w:document xmlns:wpc="http://schemas.microsoft.com/office/word/2010/wordprocessingCanvas" xmlns:cx="http://schemas.microsoft.com/office/drawing/2014/chartex" xmlns:cx1="http://schemas.microsoft.com/office/drawing/2015/9/8/chartex" xmlns:cx2="http://schemas.microsoft.com/office/drawing/2015/10/21/chartex" xmlns:cx3="http://schemas.microsoft.com/office/drawing/2016/5/9/chartex" xmlns:cx4="http://schemas.microsoft.com/office/drawing/2016/5/10/chartex" xmlns:cx5="http://schemas.microsoft.com/office/drawing/2016/5/11/chartex" xmlns:cx6="http://schemas.microsoft.com/office/drawing/2016/5/12/chartex" xmlns:cx7="http://schemas.microsoft.com/office/drawing/2016/5/13/chartex" xmlns:cx8="http://schemas.microsoft.com/office/drawing/2016/5/14/chartex" xmlns:mc="http://schemas.openxmlformats.org/markup-compatibility/2006" xmlns:aink="http://schemas.microsoft.com/office/drawing/2016/ink" xmlns:am3d="http://schemas.microsoft.com/office/drawing/2017/model3d" xmlns:o="urn:schemas-microsoft-com:office:office" xmlns:r="http://schemas.openxmlformats.org/officeDocument/2006/relationships" xmlns:m="http://schemas.openxmlformats.org/officeDocument/2006/math" xmlns:v="urn:schemas-microsoft-com:vml" xmlns:wp14="http://schemas.microsoft.com/office/word/2010/wordprocessingDrawing" xmlns:wp="http://schemas.openxmlformats.org/drawingml/2006/wordprocessingDrawing" xmlns:w10="urn:schemas-microsoft-com:office:word" xmlns:w="http://schemas.openxmlformats.org/wordprocessingml/2006/main" xmlns:w14="http://schemas.microsoft.com/office/word/2010/wordml" xmlns:w15="http://schemas.microsoft.com/office/word/2012/wordml" xmlns:w16cex="http://schemas.microsoft.com/office/word/2018/wordml/cex" xmlns:w16cid="http://schemas.microsoft.com/office/word/2016/wordml/cid" xmlns:w16="http://schemas.microsoft.com/office/word/2018/wordml" xmlns:w16se="http://schemas.microsoft.com/office/word/2015/wordml/symex" xmlns:wpg="http://schemas.microsoft.com/office/word/2010/wordprocessingGroup" xmlns:wpi="http://schemas.microsoft.com/office/word/2010/wordprocessingInk" xmlns:wne="http://schemas.microsoft.com/office/word/2006/wordml" xmlns:wps="http://schemas.microsoft.com/office/word/2010/wordprocessingShape" mc:Ignorable="w14 w15 w16se w16cid w16 w16cex wp14">
+<w:document xmlns:wpc="http://schemas.microsoft.com/office/word/2010/wordprocessingCanvas" xmlns:cx="http://schemas.microsoft.com/office/drawing/2014/chartex" xmlns:cx1="http://schemas.microsoft.com/office/drawing/2015/9/8/chartex" xmlns:mc="http://schemas.openxmlformats.org/markup-compatibility/2006" xmlns:o="urn:schemas-microsoft-com:office:office" xmlns:r="http://schemas.openxmlformats.org/officeDocument/2006/relationships" xmlns:m="http://schemas.openxmlformats.org/officeDocument/2006/math" xmlns:v="urn:schemas-microsoft-com:vml" xmlns:wp14="http://schemas.microsoft.com/office/word/2010/wordprocessingDrawing" xmlns:wp="http://schemas.openxmlformats.org/drawingml/2006/wordprocessingDrawing" xmlns:w10="urn:schemas-microsoft-com:office:word" xmlns:w="http://schemas.openxmlformats.org/wordprocessingml/2006/main" xmlns:w14="http://schemas.microsoft.com/office/word/2010/wordml" xmlns:w15="http://schemas.microsoft.com/office/word/2012/wordml" xmlns:w16se="http://schemas.microsoft.com/office/word/2015/wordml/symex" xmlns:wpg="http://schemas.microsoft.com/office/word/2010/wordprocessingGroup" xmlns:wpi="http://schemas.microsoft.com/office/word/2010/wordprocessingInk" xmlns:wne="http://schemas.microsoft.com/office/word/2006/wordml" xmlns:wps="http://schemas.microsoft.com/office/word/2010/wordprocessingShape" mc:Ignorable="w14 w15 w16se wp14">
   <w:body>
     <w:tbl>
       <w:tblPr>
@@ -114,6 +114,7 @@
                 <w:b/>
               </w:rPr>
             </w:pPr>
+            <w:bookmarkStart w:id="0" w:name="_GoBack"/>
             <w:r>
               <w:rPr>
                 <w:rFonts w:ascii="Calibri" w:hAnsi="Calibri" w:cs="Calibri"/>
@@ -121,6 +122,7 @@
               </w:rPr>
               <w:t>Description</w:t>
             </w:r>
+            <w:bookmarkEnd w:id="0"/>
           </w:p>
         </w:tc>
       </w:tr>
@@ -1045,49 +1047,11 @@
         <w:tc>
           <w:tcPr>
             <w:tcW w:w="1525" w:type="dxa"/>
-            <w:shd w:val="clear" w:color="auto" w:fill="E7E6E6" w:themeFill="background2"/>
-          </w:tcPr>
-          <w:p>
-            <w:r>
-              <w:t>117</w:t>
-            </w:r>
-          </w:p>
-        </w:tc>
-        <w:tc>
-          <w:tcPr>
-            <w:tcW w:w="3240" w:type="dxa"/>
-            <w:shd w:val="clear" w:color="auto" w:fill="E7E6E6" w:themeFill="background2"/>
-          </w:tcPr>
-          <w:p>
-            <w:r>
-              <w:t>Patient Discharge Status C</w:t>
-            </w:r>
-            <w:r>
-              <w:t>ode</w:t>
-            </w:r>
-          </w:p>
-        </w:tc>
-        <w:tc>
-          <w:tcPr>
-            <w:tcW w:w="4590" w:type="dxa"/>
-            <w:shd w:val="clear" w:color="auto" w:fill="E7E6E6" w:themeFill="background2"/>
-          </w:tcPr>
-          <w:p>
-            <w:r>
-              <w:t>Patient’s status as of the discharge date for a facility stay. Information located on UB04 (Form Locator 17).</w:t>
-            </w:r>
-          </w:p>
-        </w:tc>
-      </w:tr>
-      <w:tr>
-        <w:tc>
-          <w:tcPr>
-            <w:tcW w:w="1525" w:type="dxa"/>
             <w:shd w:val="clear" w:color="auto" w:fill="FFFFFF" w:themeFill="background1"/>
           </w:tcPr>
           <w:p>
             <w:r>
-              <w:t>92</w:t>
+              <w:t>15</w:t>
             </w:r>
           </w:p>
         </w:tc>
@@ -1098,10 +1062,7 @@
           </w:tcPr>
           <w:p>
             <w:r>
-              <w:t>Claim Payment Denial C</w:t>
-            </w:r>
-            <w:r>
-              <w:t>ode</w:t>
+              <w:t>Claim Sub Type</w:t>
             </w:r>
           </w:p>
         </w:tc>
@@ -1112,6 +1073,82 @@
           </w:tcPr>
           <w:p>
             <w:r>
+              <w:t xml:space="preserve">High-level categorization of the claim.  </w:t>
+            </w:r>
+          </w:p>
+        </w:tc>
+      </w:tr>
+      <w:tr>
+        <w:tc>
+          <w:tcPr>
+            <w:tcW w:w="1525" w:type="dxa"/>
+            <w:shd w:val="clear" w:color="auto" w:fill="E7E6E6" w:themeFill="background2"/>
+          </w:tcPr>
+          <w:p>
+            <w:r>
+              <w:t>117</w:t>
+            </w:r>
+          </w:p>
+        </w:tc>
+        <w:tc>
+          <w:tcPr>
+            <w:tcW w:w="3240" w:type="dxa"/>
+            <w:shd w:val="clear" w:color="auto" w:fill="E7E6E6" w:themeFill="background2"/>
+          </w:tcPr>
+          <w:p>
+            <w:r>
+              <w:t>Patient Discharge Status C</w:t>
+            </w:r>
+            <w:r>
+              <w:t>ode</w:t>
+            </w:r>
+          </w:p>
+        </w:tc>
+        <w:tc>
+          <w:tcPr>
+            <w:tcW w:w="4590" w:type="dxa"/>
+            <w:shd w:val="clear" w:color="auto" w:fill="E7E6E6" w:themeFill="background2"/>
+          </w:tcPr>
+          <w:p>
+            <w:r>
+              <w:t>Patient’s status as of the discharge date for a facility stay. Information located on UB04 (Form Locator 17).</w:t>
+            </w:r>
+          </w:p>
+        </w:tc>
+      </w:tr>
+      <w:tr>
+        <w:tc>
+          <w:tcPr>
+            <w:tcW w:w="1525" w:type="dxa"/>
+            <w:shd w:val="clear" w:color="auto" w:fill="FFFFFF" w:themeFill="background1"/>
+          </w:tcPr>
+          <w:p>
+            <w:r>
+              <w:t>92</w:t>
+            </w:r>
+          </w:p>
+        </w:tc>
+        <w:tc>
+          <w:tcPr>
+            <w:tcW w:w="3240" w:type="dxa"/>
+            <w:shd w:val="clear" w:color="auto" w:fill="FFFFFF" w:themeFill="background1"/>
+          </w:tcPr>
+          <w:p>
+            <w:r>
+              <w:t>Claim Payment Denial C</w:t>
+            </w:r>
+            <w:r>
+              <w:t>ode</w:t>
+            </w:r>
+          </w:p>
+        </w:tc>
+        <w:tc>
+          <w:tcPr>
+            <w:tcW w:w="4590" w:type="dxa"/>
+            <w:shd w:val="clear" w:color="auto" w:fill="FFFFFF" w:themeFill="background1"/>
+          </w:tcPr>
+          <w:p>
+            <w:r>
               <w:t>Reason codes used to interpret the Non-Covered Amount that are provided to the Provider</w:t>
             </w:r>
           </w:p>
@@ -1345,14 +1382,14 @@
               <w:t>On Institutional claims, t</w:t>
             </w:r>
             <w:r>
-              <w:t>he first day on the billing statement covering services rendered to the beneficiary (i.e. 'Statement Covers From Date’)</w:t>
-            </w:r>
-            <w:r>
-              <w:t xml:space="preserve">.  On Professional and Non-Clinician </w:t>
+              <w:t xml:space="preserve">he first day on the billing statement covering services rendered to the beneficiary (i.e. 'Statement Covers From </w:t>
             </w:r>
             <w:r>
               <w:lastRenderedPageBreak/>
-              <w:t xml:space="preserve">claims, </w:t>
+              <w:t>Date’)</w:t>
+            </w:r>
+            <w:r>
+              <w:t xml:space="preserve">.  On Professional and Non-Clinician claims, </w:t>
             </w:r>
             <w:r>
               <w:t>Earliest of any of the line-item level dates. It is almost always the same as Claim Service End Date except for DME claims - where some services are billed in advance.</w:t>
@@ -5815,12 +5852,18 @@
               <w:t xml:space="preserve"> discounts.  It is the sum of the following </w:t>
             </w:r>
             <w:proofErr w:type="spellStart"/>
+            <w:r>
+              <w:rPr>
+                <w:rFonts w:ascii="Calibri" w:hAnsi="Calibri" w:cs="Calibri"/>
+              </w:rPr>
+              <w:t>components</w:t>
+            </w:r>
             <w:proofErr w:type="gramStart"/>
             <w:r>
               <w:rPr>
                 <w:rFonts w:ascii="Calibri" w:hAnsi="Calibri" w:cs="Calibri"/>
               </w:rPr>
-              <w:t>components:ingredient</w:t>
+              <w:t>:ingredient</w:t>
             </w:r>
             <w:proofErr w:type="spellEnd"/>
             <w:proofErr w:type="gramEnd"/>
@@ -7218,11 +7261,55 @@
             </w:r>
           </w:p>
           <w:p>
-            <w:r>
-              <w:rPr>
-                <w:rFonts w:ascii="Calibri" w:hAnsi="Calibri" w:cs="Calibri"/>
-              </w:rPr>
-              <w:t>FAC OP, Professional and Other – CPT / HCPCS:  40</w:t>
+            <w:pPr>
+              <w:rPr>
+                <w:rFonts w:ascii="Calibri" w:hAnsi="Calibri" w:cs="Calibri"/>
+              </w:rPr>
+            </w:pPr>
+            <w:r>
+              <w:rPr>
+                <w:rFonts w:ascii="Calibri" w:hAnsi="Calibri" w:cs="Calibri"/>
+              </w:rPr>
+              <w:t xml:space="preserve">FAC </w:t>
+            </w:r>
+            <w:r>
+              <w:rPr>
+                <w:rFonts w:ascii="Calibri" w:hAnsi="Calibri" w:cs="Calibri"/>
+              </w:rPr>
+              <w:t xml:space="preserve">IP, </w:t>
+            </w:r>
+            <w:r>
+              <w:rPr>
+                <w:rFonts w:ascii="Calibri" w:hAnsi="Calibri" w:cs="Calibri"/>
+              </w:rPr>
+              <w:t>OP– CPT / HCPCS</w:t>
+            </w:r>
+            <w:r>
+              <w:rPr>
+                <w:rFonts w:ascii="Calibri" w:hAnsi="Calibri" w:cs="Calibri"/>
+              </w:rPr>
+              <w:t xml:space="preserve"> / HIPPS</w:t>
+            </w:r>
+            <w:r>
+              <w:rPr>
+                <w:rFonts w:ascii="Calibri" w:hAnsi="Calibri" w:cs="Calibri"/>
+              </w:rPr>
+              <w:t>:  40</w:t>
+            </w:r>
+          </w:p>
+          <w:p>
+            <w:pPr>
+              <w:rPr>
+                <w:rFonts w:ascii="Calibri" w:hAnsi="Calibri" w:cs="Calibri"/>
+              </w:rPr>
+            </w:pPr>
+          </w:p>
+          <w:p>
+            <w:r>
+              <w:rPr>
+                <w:rFonts w:ascii="Calibri" w:hAnsi="Calibri" w:cs="Calibri"/>
+              </w:rPr>
+              <w:t>Professional and Other – CPT / HCPCS:  40</w:t>
             </w:r>
           </w:p>
         </w:tc>
@@ -7370,6 +7457,24 @@
               </w:rPr>
               <w:t>Medical procedure a patient received from a health care provider. Current coding methods include: CPT-4 and HCFA Common Procedure Coding System Level II - (HCPCSII).</w:t>
             </w:r>
+            <w:r>
+              <w:rPr>
+                <w:rFonts w:ascii="Calibri" w:hAnsi="Calibri" w:cs="Calibri"/>
+              </w:rPr>
+              <w:t xml:space="preserve">  </w:t>
+            </w:r>
+            <w:r>
+              <w:rPr>
+                <w:rFonts w:ascii="Calibri" w:hAnsi="Calibri" w:cs="Calibri"/>
+              </w:rPr>
+              <w:t>Health Insurance Prospective Payment System (HIPPS) rate codes represent specific sets of patient characteristics (or case-mix groups) health insurers use to make payment determinations under several prospective payment systems</w:t>
+            </w:r>
+            <w:r>
+              <w:rPr>
+                <w:rFonts w:ascii="Calibri" w:hAnsi="Calibri" w:cs="Calibri"/>
+              </w:rPr>
+              <w:t>.</w:t>
+            </w:r>
           </w:p>
         </w:tc>
       </w:tr>
@@ -7379,16 +7484,7 @@
             <w:tcW w:w="1615" w:type="dxa"/>
             <w:shd w:val="clear" w:color="auto" w:fill="E7E6E6" w:themeFill="background2"/>
           </w:tcPr>
-          <w:p>
-            <w:r>
-              <w:t>ICD procedure 146</w:t>
-            </w:r>
-          </w:p>
-          <w:p>
-            <w:r>
-              <w:t>CPT4 / HCPCS procedure 147</w:t>
-            </w:r>
-          </w:p>
+          <w:p/>
         </w:tc>
         <w:tc>
           <w:tcPr>
@@ -7401,107 +7497,78 @@
                 <w:rFonts w:ascii="Calibri" w:hAnsi="Calibri" w:cs="Calibri"/>
               </w:rPr>
             </w:pPr>
+          </w:p>
+        </w:tc>
+        <w:tc>
+          <w:tcPr>
+            <w:tcW w:w="4500" w:type="dxa"/>
+            <w:shd w:val="clear" w:color="auto" w:fill="E7E6E6" w:themeFill="background2"/>
+          </w:tcPr>
+          <w:p/>
+        </w:tc>
+      </w:tr>
+      <w:tr>
+        <w:tc>
+          <w:tcPr>
+            <w:tcW w:w="1615" w:type="dxa"/>
+          </w:tcPr>
+          <w:p>
+            <w:r>
+              <w:t>FAC IP – ICD:  9, 11, 24, 26</w:t>
+            </w:r>
+          </w:p>
+        </w:tc>
+        <w:tc>
+          <w:tcPr>
+            <w:tcW w:w="3240" w:type="dxa"/>
+          </w:tcPr>
+          <w:p>
+            <w:pPr>
+              <w:rPr>
+                <w:rFonts w:ascii="Calibri" w:hAnsi="Calibri" w:cs="Calibri"/>
+              </w:rPr>
+            </w:pPr>
             <w:r>
               <w:t>Procedure D</w:t>
             </w:r>
             <w:r>
-              <w:t>escription</w:t>
+              <w:t>ate</w:t>
             </w:r>
           </w:p>
         </w:tc>
         <w:tc>
           <w:tcPr>
             <w:tcW w:w="4500" w:type="dxa"/>
-            <w:shd w:val="clear" w:color="auto" w:fill="E7E6E6" w:themeFill="background2"/>
-          </w:tcPr>
-          <w:p>
-            <w:r>
-              <w:t xml:space="preserve">146 – </w:t>
-            </w:r>
-            <w:r>
-              <w:t>A plain text representation of the ICD procedure</w:t>
-            </w:r>
-            <w:r>
-              <w:t>.</w:t>
+          </w:tcPr>
+          <w:p>
+            <w:r>
+              <w:t xml:space="preserve">9 – </w:t>
+            </w:r>
+            <w:r>
+              <w:t>Principal medical procedure a patient received during inpatient stay. Current coding methods include: International Classification of Diseases Surgical Procedures (ICD-9). Information located on UB04 (Form Locator 74).</w:t>
             </w:r>
           </w:p>
           <w:p/>
           <w:p>
             <w:r>
-              <w:t xml:space="preserve">147 - </w:t>
-            </w:r>
-            <w:r>
-              <w:t>A plain text representation of the CPT / HCPCS procedure</w:t>
-            </w:r>
-            <w:r>
-              <w:t>.</w:t>
-            </w:r>
-          </w:p>
-        </w:tc>
-      </w:tr>
-      <w:tr>
-        <w:tc>
-          <w:tcPr>
-            <w:tcW w:w="1615" w:type="dxa"/>
-          </w:tcPr>
-          <w:p>
-            <w:r>
-              <w:t>FAC IP – ICD:  9, 11, 24, 26</w:t>
-            </w:r>
-          </w:p>
-        </w:tc>
-        <w:tc>
-          <w:tcPr>
-            <w:tcW w:w="3240" w:type="dxa"/>
-          </w:tcPr>
-          <w:p>
-            <w:pPr>
-              <w:rPr>
-                <w:rFonts w:ascii="Calibri" w:hAnsi="Calibri" w:cs="Calibri"/>
-              </w:rPr>
-            </w:pPr>
-            <w:r>
-              <w:t>Procedure D</w:t>
-            </w:r>
-            <w:r>
-              <w:t>ate</w:t>
-            </w:r>
-          </w:p>
-        </w:tc>
-        <w:tc>
-          <w:tcPr>
-            <w:tcW w:w="4500" w:type="dxa"/>
-          </w:tcPr>
-          <w:p>
-            <w:r>
-              <w:t xml:space="preserve">9 – </w:t>
-            </w:r>
-            <w:r>
-              <w:t>Principal medical procedure a patient received during inpatient stay. Current coding methods include: International Classification of Diseases Surgical Procedures (ICD-9). Information located on UB04 (Form Locator 74).</w:t>
+              <w:t xml:space="preserve">11- </w:t>
+            </w:r>
+            <w:r>
+              <w:t>Additional surgical procedure surgical (ICD-9) administered during inpatient stay.</w:t>
             </w:r>
           </w:p>
           <w:p/>
           <w:p>
             <w:r>
-              <w:t xml:space="preserve">11- </w:t>
-            </w:r>
-            <w:r>
-              <w:t>Additional surgical procedure surgical (ICD-9) administered during inpatient stay.</w:t>
+              <w:t xml:space="preserve">24- </w:t>
+            </w:r>
+            <w:r>
+              <w:t>Principal medical procedure a patient received during inpatient stay. Coding methods for this field is International Classification of Diseases Surgical Procedures (ICD-10).</w:t>
             </w:r>
           </w:p>
           <w:p/>
           <w:p>
             <w:r>
-              <w:t xml:space="preserve">24- </w:t>
-            </w:r>
-            <w:r>
-              <w:t>Principal medical procedure a patient received during inpatient stay. Coding methods for this field is International Classification of Diseases Surgical Procedures (ICD-10).</w:t>
-            </w:r>
-          </w:p>
-          <w:p/>
-          <w:p>
-            <w:r>
-              <w:lastRenderedPageBreak/>
               <w:t xml:space="preserve">26 - </w:t>
             </w:r>
             <w:r>
@@ -10043,7 +10110,7 @@
 </file>
 
 <file path=word/numbering.xml><?xml version="1.0" encoding="utf-8"?>
-<w:numbering xmlns:wpc="http://schemas.microsoft.com/office/word/2010/wordprocessingCanvas" xmlns:cx="http://schemas.microsoft.com/office/drawing/2014/chartex" xmlns:cx1="http://schemas.microsoft.com/office/drawing/2015/9/8/chartex" xmlns:cx2="http://schemas.microsoft.com/office/drawing/2015/10/21/chartex" xmlns:cx3="http://schemas.microsoft.com/office/drawing/2016/5/9/chartex" xmlns:cx4="http://schemas.microsoft.com/office/drawing/2016/5/10/chartex" xmlns:cx5="http://schemas.microsoft.com/office/drawing/2016/5/11/chartex" xmlns:cx6="http://schemas.microsoft.com/office/drawing/2016/5/12/chartex" xmlns:cx7="http://schemas.microsoft.com/office/drawing/2016/5/13/chartex" xmlns:cx8="http://schemas.microsoft.com/office/drawing/2016/5/14/chartex" xmlns:mc="http://schemas.openxmlformats.org/markup-compatibility/2006" xmlns:aink="http://schemas.microsoft.com/office/drawing/2016/ink" xmlns:am3d="http://schemas.microsoft.com/office/drawing/2017/model3d" xmlns:o="urn:schemas-microsoft-com:office:office" xmlns:r="http://schemas.openxmlformats.org/officeDocument/2006/relationships" xmlns:m="http://schemas.openxmlformats.org/officeDocument/2006/math" xmlns:v="urn:schemas-microsoft-com:vml" xmlns:wp14="http://schemas.microsoft.com/office/word/2010/wordprocessingDrawing" xmlns:wp="http://schemas.openxmlformats.org/drawingml/2006/wordprocessingDrawing" xmlns:w10="urn:schemas-microsoft-com:office:word" xmlns:w="http://schemas.openxmlformats.org/wordprocessingml/2006/main" xmlns:w14="http://schemas.microsoft.com/office/word/2010/wordml" xmlns:w15="http://schemas.microsoft.com/office/word/2012/wordml" xmlns:w16cex="http://schemas.microsoft.com/office/word/2018/wordml/cex" xmlns:w16cid="http://schemas.microsoft.com/office/word/2016/wordml/cid" xmlns:w16="http://schemas.microsoft.com/office/word/2018/wordml" xmlns:w16se="http://schemas.microsoft.com/office/word/2015/wordml/symex" xmlns:wpg="http://schemas.microsoft.com/office/word/2010/wordprocessingGroup" xmlns:wpi="http://schemas.microsoft.com/office/word/2010/wordprocessingInk" xmlns:wne="http://schemas.microsoft.com/office/word/2006/wordml" xmlns:wps="http://schemas.microsoft.com/office/word/2010/wordprocessingShape" mc:Ignorable="w14 w15 w16se w16cid w16 w16cex wp14">
+<w:numbering xmlns:wpc="http://schemas.microsoft.com/office/word/2010/wordprocessingCanvas" xmlns:cx="http://schemas.microsoft.com/office/drawing/2014/chartex" xmlns:cx1="http://schemas.microsoft.com/office/drawing/2015/9/8/chartex" xmlns:mc="http://schemas.openxmlformats.org/markup-compatibility/2006" xmlns:o="urn:schemas-microsoft-com:office:office" xmlns:r="http://schemas.openxmlformats.org/officeDocument/2006/relationships" xmlns:m="http://schemas.openxmlformats.org/officeDocument/2006/math" xmlns:v="urn:schemas-microsoft-com:vml" xmlns:wp14="http://schemas.microsoft.com/office/word/2010/wordprocessingDrawing" xmlns:wp="http://schemas.openxmlformats.org/drawingml/2006/wordprocessingDrawing" xmlns:w10="urn:schemas-microsoft-com:office:word" xmlns:w="http://schemas.openxmlformats.org/wordprocessingml/2006/main" xmlns:w14="http://schemas.microsoft.com/office/word/2010/wordml" xmlns:w15="http://schemas.microsoft.com/office/word/2012/wordml" xmlns:w16se="http://schemas.microsoft.com/office/word/2015/wordml/symex" xmlns:wpg="http://schemas.microsoft.com/office/word/2010/wordprocessingGroup" xmlns:wpi="http://schemas.microsoft.com/office/word/2010/wordprocessingInk" xmlns:wne="http://schemas.microsoft.com/office/word/2006/wordml" xmlns:wps="http://schemas.microsoft.com/office/word/2010/wordprocessingShape" mc:Ignorable="w14 w15 w16se wp14">
   <w:abstractNum w:abstractNumId="0" w15:restartNumberingAfterBreak="0">
     <w:nsid w:val="08002AB9"/>
     <w:multiLevelType w:val="hybridMultilevel"/>
@@ -10191,7 +10258,7 @@
 </file>
 
 <file path=word/styles.xml><?xml version="1.0" encoding="utf-8"?>
-<w:styles xmlns:mc="http://schemas.openxmlformats.org/markup-compatibility/2006" xmlns:r="http://schemas.openxmlformats.org/officeDocument/2006/relationships" xmlns:w="http://schemas.openxmlformats.org/wordprocessingml/2006/main" xmlns:w14="http://schemas.microsoft.com/office/word/2010/wordml" xmlns:w15="http://schemas.microsoft.com/office/word/2012/wordml" xmlns:w16cex="http://schemas.microsoft.com/office/word/2018/wordml/cex" xmlns:w16cid="http://schemas.microsoft.com/office/word/2016/wordml/cid" xmlns:w16="http://schemas.microsoft.com/office/word/2018/wordml" xmlns:w16se="http://schemas.microsoft.com/office/word/2015/wordml/symex" mc:Ignorable="w14 w15 w16se w16cid w16 w16cex">
+<w:styles xmlns:mc="http://schemas.openxmlformats.org/markup-compatibility/2006" xmlns:r="http://schemas.openxmlformats.org/officeDocument/2006/relationships" xmlns:w="http://schemas.openxmlformats.org/wordprocessingml/2006/main" xmlns:w14="http://schemas.microsoft.com/office/word/2010/wordml" xmlns:w15="http://schemas.microsoft.com/office/word/2012/wordml" xmlns:w16se="http://schemas.microsoft.com/office/word/2015/wordml/symex" mc:Ignorable="w14 w15 w16se">
   <w:docDefaults>
     <w:rPrDefault>
       <w:rPr>
@@ -10207,7 +10274,7 @@
       </w:pPr>
     </w:pPrDefault>
   </w:docDefaults>
-  <w:latentStyles w:defLockedState="0" w:defUIPriority="99" w:defSemiHidden="0" w:defUnhideWhenUsed="0" w:defQFormat="0" w:count="376">
+  <w:latentStyles w:defLockedState="0" w:defUIPriority="99" w:defSemiHidden="0" w:defUnhideWhenUsed="0" w:defQFormat="0" w:count="371">
     <w:lsdException w:name="Normal" w:uiPriority="0" w:qFormat="1"/>
     <w:lsdException w:name="heading 1" w:uiPriority="9" w:qFormat="1"/>
     <w:lsdException w:name="heading 2" w:semiHidden="1" w:uiPriority="9" w:unhideWhenUsed="1" w:qFormat="1"/>
@@ -10313,6 +10380,7 @@
     <w:lsdException w:name="HTML Sample" w:semiHidden="1" w:unhideWhenUsed="1"/>
     <w:lsdException w:name="HTML Typewriter" w:semiHidden="1" w:unhideWhenUsed="1"/>
     <w:lsdException w:name="HTML Variable" w:semiHidden="1" w:unhideWhenUsed="1"/>
+    <w:lsdException w:name="Normal Table" w:semiHidden="1" w:unhideWhenUsed="1"/>
     <w:lsdException w:name="annotation subject" w:semiHidden="1" w:unhideWhenUsed="1"/>
     <w:lsdException w:name="No List" w:semiHidden="1" w:unhideWhenUsed="1"/>
     <w:lsdException w:name="Outline List 1" w:semiHidden="1" w:unhideWhenUsed="1"/>
@@ -10355,8 +10423,11 @@
     <w:lsdException w:name="Table Contemporary" w:semiHidden="1" w:unhideWhenUsed="1"/>
     <w:lsdException w:name="Table Elegant" w:semiHidden="1" w:unhideWhenUsed="1"/>
     <w:lsdException w:name="Table Professional" w:semiHidden="1" w:unhideWhenUsed="1"/>
+    <w:lsdException w:name="Table Subtle 1" w:semiHidden="1" w:unhideWhenUsed="1"/>
     <w:lsdException w:name="Table Subtle 2" w:semiHidden="1" w:unhideWhenUsed="1"/>
     <w:lsdException w:name="Table Web 1" w:semiHidden="1" w:unhideWhenUsed="1"/>
+    <w:lsdException w:name="Table Web 2" w:semiHidden="1" w:unhideWhenUsed="1"/>
+    <w:lsdException w:name="Table Web 3" w:semiHidden="1" w:unhideWhenUsed="1"/>
     <w:lsdException w:name="Balloon Text" w:semiHidden="1" w:unhideWhenUsed="1"/>
     <w:lsdException w:name="Table Grid" w:uiPriority="39"/>
     <w:lsdException w:name="Table Theme" w:semiHidden="1" w:unhideWhenUsed="1"/>
@@ -10575,11 +10646,6 @@
     <w:lsdException w:name="List Table 5 Dark Accent 6" w:uiPriority="50"/>
     <w:lsdException w:name="List Table 6 Colorful Accent 6" w:uiPriority="51"/>
     <w:lsdException w:name="List Table 7 Colorful Accent 6" w:uiPriority="52"/>
-    <w:lsdException w:name="Mention" w:semiHidden="1" w:unhideWhenUsed="1"/>
-    <w:lsdException w:name="Smart Hyperlink" w:semiHidden="1" w:unhideWhenUsed="1"/>
-    <w:lsdException w:name="Hashtag" w:semiHidden="1" w:unhideWhenUsed="1"/>
-    <w:lsdException w:name="Unresolved Mention" w:semiHidden="1" w:unhideWhenUsed="1"/>
-    <w:lsdException w:name="Smart Link" w:semiHidden="1" w:unhideWhenUsed="1"/>
   </w:latentStyles>
   <w:style w:type="paragraph" w:default="1" w:styleId="Normal">
     <w:name w:val="Normal"/>
@@ -11008,7 +11074,7 @@
 </file>
 
 <file path=customXml/itemProps1.xml><?xml version="1.0" encoding="utf-8"?>
-<ds:datastoreItem xmlns:ds="http://schemas.openxmlformats.org/officeDocument/2006/customXml" ds:itemID="{7B0CB4A8-5483-43D6-8BFB-479307D2E181}">
+<ds:datastoreItem xmlns:ds="http://schemas.openxmlformats.org/officeDocument/2006/customXml" ds:itemID="{4EC667CE-E87A-4E46-B4FD-0690C878C6A6}">
   <ds:schemaRefs>
     <ds:schemaRef ds:uri="http://schemas.openxmlformats.org/officeDocument/2006/bibliography"/>
   </ds:schemaRefs>

</xml_diff>